<commit_message>
Rectified Function Name - Code and Report
</commit_message>
<xml_diff>
--- a/lab3/Assignment3.docx
+++ b/lab3/Assignment3.docx
@@ -1897,7 +1897,19 @@
         <w:rPr>
           <w:rStyle w:val="NormalTok"/>
         </w:rPr>
-        <w:t xml:space="preserve">softmax_activation </w:t>
+        <w:t>soft</w:t>
+      </w:r>
+      <w:r>
+        <w:rPr>
+          <w:rStyle w:val="NormalTok"/>
+        </w:rPr>
+        <w:t>plus</w:t>
+      </w:r>
+      <w:r>
+        <w:rPr>
+          <w:rStyle w:val="NormalTok"/>
+        </w:rPr>
+        <w:t xml:space="preserve">_activation </w:t>
       </w:r>
       <w:r>
         <w:rPr>
@@ -2020,7 +2032,19 @@
         <w:rPr>
           <w:rStyle w:val="NormalTok"/>
         </w:rPr>
-        <w:t xml:space="preserve">softmax_nn </w:t>
+        <w:t>soft</w:t>
+      </w:r>
+      <w:r>
+        <w:rPr>
+          <w:rStyle w:val="NormalTok"/>
+        </w:rPr>
+        <w:t>plus</w:t>
+      </w:r>
+      <w:r>
+        <w:rPr>
+          <w:rStyle w:val="NormalTok"/>
+        </w:rPr>
+        <w:t xml:space="preserve">_nn </w:t>
       </w:r>
       <w:r>
         <w:rPr>
@@ -2116,7 +2140,19 @@
         <w:rPr>
           <w:rStyle w:val="NormalTok"/>
         </w:rPr>
-        <w:t xml:space="preserve"> softmax_activation)</w:t>
+        <w:t xml:space="preserve"> soft</w:t>
+      </w:r>
+      <w:r>
+        <w:rPr>
+          <w:rStyle w:val="NormalTok"/>
+        </w:rPr>
+        <w:t>plus</w:t>
+      </w:r>
+      <w:r>
+        <w:rPr>
+          <w:rStyle w:val="NormalTok"/>
+        </w:rPr>
+        <w:t>_activation)</w:t>
       </w:r>
       <w:r>
         <w:br/>
@@ -2149,7 +2185,19 @@
         <w:rPr>
           <w:rStyle w:val="NormalTok"/>
         </w:rPr>
-        <w:t>(softmax_nn, te)</w:t>
+        <w:t>(soft</w:t>
+      </w:r>
+      <w:r>
+        <w:rPr>
+          <w:rStyle w:val="NormalTok"/>
+        </w:rPr>
+        <w:t>plus</w:t>
+      </w:r>
+      <w:r>
+        <w:rPr>
+          <w:rStyle w:val="NormalTok"/>
+        </w:rPr>
+        <w:t>_nn, te)</w:t>
       </w:r>
       <w:r>
         <w:br/>
@@ -2233,7 +2281,19 @@
         <w:rPr>
           <w:rStyle w:val="StringTok"/>
         </w:rPr>
-        <w:t>"Softmax Plot"</w:t>
+        <w:t>"Soft</w:t>
+      </w:r>
+      <w:r>
+        <w:rPr>
+          <w:rStyle w:val="StringTok"/>
+        </w:rPr>
+        <w:t>plus</w:t>
+      </w:r>
+      <w:r>
+        <w:rPr>
+          <w:rStyle w:val="StringTok"/>
+        </w:rPr>
+        <w:t xml:space="preserve"> Plot"</w:t>
       </w:r>
       <w:r>
         <w:rPr>
@@ -2390,10 +2450,10 @@
         </w:rPr>
         <w:lastRenderedPageBreak/>
         <w:drawing>
-          <wp:inline distT="0" distB="0" distL="0" distR="0" wp14:anchorId="2A14DD3B" wp14:editId="19080ADC">
+          <wp:inline distT="0" distB="0" distL="0" distR="0" wp14:anchorId="7D4DA6F4" wp14:editId="2A4F7233">
             <wp:extent cx="5943600" cy="4245610"/>
             <wp:effectExtent l="0" t="0" r="0" b="0"/>
-            <wp:docPr id="400523518" name="Picture 4"/>
+            <wp:docPr id="1545423651" name="Picture 1"/>
             <wp:cNvGraphicFramePr>
               <a:graphicFrameLocks xmlns:a="http://schemas.openxmlformats.org/drawingml/2006/main" noChangeAspect="1"/>
             </wp:cNvGraphicFramePr>
@@ -2401,7 +2461,7 @@
               <a:graphicData uri="http://schemas.openxmlformats.org/drawingml/2006/picture">
                 <pic:pic xmlns:pic="http://schemas.openxmlformats.org/drawingml/2006/picture">
                   <pic:nvPicPr>
-                    <pic:cNvPr id="0" name="Picture 7"/>
+                    <pic:cNvPr id="0" name="Picture 1"/>
                     <pic:cNvPicPr>
                       <a:picLocks noChangeAspect="1" noChangeArrowheads="1"/>
                     </pic:cNvPicPr>

</xml_diff>